<commit_message>
update for middle school
</commit_message>
<xml_diff>
--- a/competitions/middle-school-teaser-2021/chals/PoliceInterview/PoliceInterview.docx
+++ b/competitions/middle-school-teaser-2021/chals/PoliceInterview/PoliceInterview.docx
@@ -72,10 +72,11 @@
       <w:pPr>
         <w:numPr>
           <w:ilvl w:val="0"/>
-          <w:numId w:val="3"/>
-        </w:numPr>
-        <w:shd w:fill="ffffff" w:val="clear"/>
-        <w:ind w:left="720" w:hanging="360"/>
+          <w:numId w:val="6"/>
+        </w:numPr>
+        <w:shd w:fill="ffffff" w:val="clear"/>
+        <w:ind w:left="720" w:hanging="360"/>
+        <w:rPr/>
       </w:pPr>
       <w:r>
         <w:rPr>
@@ -88,10 +89,11 @@
       <w:pPr>
         <w:numPr>
           <w:ilvl w:val="0"/>
-          <w:numId w:val="3"/>
-        </w:numPr>
-        <w:shd w:fill="ffffff" w:val="clear"/>
-        <w:ind w:left="720" w:hanging="360"/>
+          <w:numId w:val="6"/>
+        </w:numPr>
+        <w:shd w:fill="ffffff" w:val="clear"/>
+        <w:ind w:left="720" w:hanging="360"/>
+        <w:rPr/>
       </w:pPr>
       <w:r>
         <w:rPr>
@@ -104,10 +106,11 @@
       <w:pPr>
         <w:numPr>
           <w:ilvl w:val="0"/>
-          <w:numId w:val="3"/>
-        </w:numPr>
-        <w:shd w:fill="ffffff" w:val="clear"/>
-        <w:ind w:left="720" w:hanging="360"/>
+          <w:numId w:val="6"/>
+        </w:numPr>
+        <w:shd w:fill="ffffff" w:val="clear"/>
+        <w:ind w:left="720" w:hanging="360"/>
+        <w:rPr/>
       </w:pPr>
       <w:r>
         <w:rPr>
@@ -120,26 +123,28 @@
       <w:pPr>
         <w:numPr>
           <w:ilvl w:val="0"/>
-          <w:numId w:val="3"/>
-        </w:numPr>
-        <w:shd w:fill="ffffff" w:val="clear"/>
-        <w:ind w:left="720" w:hanging="360"/>
-      </w:pPr>
-      <w:r>
-        <w:rPr>
-          <w:rtl w:val="0"/>
-        </w:rPr>
-        <w:t xml:space="preserve">I have owned and ran the Inn alone since I was 34</w:t>
-      </w:r>
-    </w:p>
-    <w:p>
-      <w:pPr>
-        <w:numPr>
-          <w:ilvl w:val="0"/>
-          <w:numId w:val="3"/>
-        </w:numPr>
-        <w:shd w:fill="ffffff" w:val="clear"/>
-        <w:ind w:left="720" w:hanging="360"/>
+          <w:numId w:val="6"/>
+        </w:numPr>
+        <w:shd w:fill="ffffff" w:val="clear"/>
+        <w:ind w:left="720" w:hanging="360"/>
+        <w:rPr/>
+      </w:pPr>
+      <w:r>
+        <w:rPr>
+          <w:rtl w:val="0"/>
+        </w:rPr>
+        <w:t xml:space="preserve">I have owned and run the Inn alone since I was 34</w:t>
+      </w:r>
+    </w:p>
+    <w:p>
+      <w:pPr>
+        <w:numPr>
+          <w:ilvl w:val="0"/>
+          <w:numId w:val="6"/>
+        </w:numPr>
+        <w:shd w:fill="ffffff" w:val="clear"/>
+        <w:ind w:left="720" w:hanging="360"/>
+        <w:rPr/>
       </w:pPr>
       <w:r>
         <w:rPr>
@@ -165,25 +170,27 @@
       <w:pPr>
         <w:numPr>
           <w:ilvl w:val="0"/>
-          <w:numId w:val="3"/>
-        </w:numPr>
-        <w:shd w:fill="ffffff" w:val="clear"/>
-        <w:spacing w:line="331.2" w:lineRule="auto"/>
-        <w:ind w:left="720" w:hanging="360"/>
-      </w:pPr>
-      <w:r>
-        <w:rPr>
-          <w:rtl w:val="0"/>
-        </w:rPr>
-        <w:t xml:space="preserve">I run the Inn website, </w:t>
+          <w:numId w:val="6"/>
+        </w:numPr>
+        <w:shd w:fill="ffffff" w:val="clear"/>
+        <w:spacing w:line="331.2" w:lineRule="auto"/>
+        <w:ind w:left="720" w:hanging="360"/>
+        <w:rPr/>
+      </w:pPr>
+      <w:r>
+        <w:rPr>
+          <w:rtl w:val="0"/>
+        </w:rPr>
+        <w:t xml:space="preserve">I run the Inn website,</w:t>
       </w:r>
       <w:hyperlink r:id="rId6">
         <w:r>
           <w:rPr>
+            <w:color w:val="1155cc"/>
             <w:u w:val="single"/>
             <w:rtl w:val="0"/>
           </w:rPr>
-          <w:t xml:space="preserve">http://66.228.42.254/index.html</w:t>
+          <w:t xml:space="preserve"> https://inn-website.chals.mcpshsf.com </w:t>
         </w:r>
       </w:hyperlink>
       <w:r>
@@ -196,17 +203,645 @@
       <w:pPr>
         <w:numPr>
           <w:ilvl w:val="0"/>
+          <w:numId w:val="6"/>
+        </w:numPr>
+        <w:shd w:fill="ffffff" w:val="clear"/>
+        <w:spacing w:line="331.2" w:lineRule="auto"/>
+        <w:ind w:left="720" w:hanging="360"/>
+        <w:rPr/>
+      </w:pPr>
+      <w:r>
+        <w:rPr>
+          <w:rtl w:val="0"/>
+        </w:rPr>
+        <w:t xml:space="preserve">I gave keys to all of the guests when they checked in, from 12am - 1am</w:t>
+      </w:r>
+    </w:p>
+    <w:p>
+      <w:pPr>
+        <w:numPr>
+          <w:ilvl w:val="0"/>
+          <w:numId w:val="6"/>
+        </w:numPr>
+        <w:shd w:fill="ffffff" w:val="clear"/>
+        <w:spacing w:line="331.2" w:lineRule="auto"/>
+        <w:ind w:left="720" w:hanging="360"/>
+        <w:rPr/>
+      </w:pPr>
+      <w:r>
+        <w:rPr>
+          <w:rtl w:val="0"/>
+        </w:rPr>
+        <w:t xml:space="preserve">I woke up this morning to make breakfast for the guests at 7am</w:t>
+      </w:r>
+      <w:r>
+        <w:rPr>
+          <w:rtl w:val="0"/>
+        </w:rPr>
+      </w:r>
+    </w:p>
+    <w:p>
+      <w:pPr>
+        <w:numPr>
+          <w:ilvl w:val="0"/>
+          <w:numId w:val="6"/>
+        </w:numPr>
+        <w:shd w:fill="ffffff" w:val="clear"/>
+        <w:spacing w:line="331.2" w:lineRule="auto"/>
+        <w:ind w:left="720" w:hanging="360"/>
+        <w:rPr/>
+      </w:pPr>
+      <w:r>
+        <w:rPr>
+          <w:rtl w:val="0"/>
+        </w:rPr>
+        <w:t xml:space="preserve">Breakfast was at served at 8am, and all of the guests came down for breakfast, except Bill</w:t>
+      </w:r>
+      <w:r>
+        <w:rPr>
+          <w:rtl w:val="0"/>
+        </w:rPr>
+      </w:r>
+    </w:p>
+    <w:p>
+      <w:pPr>
+        <w:numPr>
+          <w:ilvl w:val="0"/>
+          <w:numId w:val="6"/>
+        </w:numPr>
+        <w:shd w:fill="ffffff" w:val="clear"/>
+        <w:spacing w:line="331.2" w:lineRule="auto"/>
+        <w:ind w:left="720" w:hanging="360"/>
+        <w:rPr/>
+      </w:pPr>
+      <w:r>
+        <w:rPr>
+          <w:rtl w:val="0"/>
+        </w:rPr>
+        <w:t xml:space="preserve">The guests were on their computers and their phones during breakfast</w:t>
+      </w:r>
+      <w:r>
+        <w:rPr>
+          <w:rtl w:val="0"/>
+        </w:rPr>
+      </w:r>
+    </w:p>
+    <w:p>
+      <w:pPr>
+        <w:numPr>
+          <w:ilvl w:val="0"/>
+          <w:numId w:val="6"/>
+        </w:numPr>
+        <w:shd w:fill="ffffff" w:val="clear"/>
+        <w:spacing w:line="331.2" w:lineRule="auto"/>
+        <w:ind w:left="720" w:hanging="360"/>
+        <w:rPr/>
+      </w:pPr>
+      <w:r>
+        <w:rPr>
+          <w:rtl w:val="0"/>
+        </w:rPr>
+        <w:t xml:space="preserve">At 8:30am, after knocking on Bill’s door without any response, I unlocked the door, and found the body.</w:t>
+      </w:r>
+      <w:r>
+        <w:rPr>
+          <w:rtl w:val="0"/>
+        </w:rPr>
+      </w:r>
+    </w:p>
+    <w:p>
+      <w:pPr>
+        <w:numPr>
+          <w:ilvl w:val="0"/>
+          <w:numId w:val="6"/>
+        </w:numPr>
+        <w:shd w:fill="ffffff" w:val="clear"/>
+        <w:spacing w:line="331.2" w:lineRule="auto"/>
+        <w:ind w:left="720" w:hanging="360"/>
+        <w:rPr/>
+      </w:pPr>
+      <w:r>
+        <w:rPr>
+          <w:rtl w:val="0"/>
+        </w:rPr>
+        <w:t xml:space="preserve">A guest called the police immediately</w:t>
+      </w:r>
+      <w:r>
+        <w:rPr>
+          <w:rtl w:val="0"/>
+        </w:rPr>
+      </w:r>
+    </w:p>
+    <w:p>
+      <w:pPr>
+        <w:rPr>
+          <w:highlight w:val="white"/>
+        </w:rPr>
+      </w:pPr>
+      <w:r>
+        <w:rPr>
+          <w:rtl w:val="0"/>
+        </w:rPr>
+      </w:r>
+    </w:p>
+    <w:p>
+      <w:pPr>
+        <w:rPr>
+          <w:highlight w:val="white"/>
+        </w:rPr>
+      </w:pPr>
+      <w:r>
+        <w:rPr>
+          <w:highlight w:val="white"/>
+          <w:rtl w:val="0"/>
+        </w:rPr>
+        <w:t xml:space="preserve">Daisy</w:t>
+      </w:r>
+    </w:p>
+    <w:p>
+      <w:pPr>
+        <w:numPr>
+          <w:ilvl w:val="0"/>
+          <w:numId w:val="4"/>
+        </w:numPr>
+        <w:shd w:fill="ffffff" w:val="clear"/>
+        <w:ind w:left="720" w:hanging="360"/>
+        <w:rPr/>
+      </w:pPr>
+      <w:r>
+        <w:rPr>
+          <w:rtl w:val="0"/>
+        </w:rPr>
+        <w:t xml:space="preserve">28 years old</w:t>
+      </w:r>
+    </w:p>
+    <w:p>
+      <w:pPr>
+        <w:numPr>
+          <w:ilvl w:val="0"/>
+          <w:numId w:val="4"/>
+        </w:numPr>
+        <w:shd w:fill="ffffff" w:val="clear"/>
+        <w:ind w:left="720" w:hanging="360"/>
+        <w:rPr/>
+      </w:pPr>
+      <w:r>
+        <w:rPr>
+          <w:rtl w:val="0"/>
+        </w:rPr>
+        <w:t xml:space="preserve">I am married to Ethan, it’s not the best relationship, but it works</w:t>
+      </w:r>
+    </w:p>
+    <w:p>
+      <w:pPr>
+        <w:numPr>
+          <w:ilvl w:val="0"/>
+          <w:numId w:val="4"/>
+        </w:numPr>
+        <w:shd w:fill="ffffff" w:val="clear"/>
+        <w:ind w:left="720" w:hanging="360"/>
+        <w:rPr/>
+      </w:pPr>
+      <w:r>
+        <w:rPr>
+          <w:rtl w:val="0"/>
+        </w:rPr>
+        <w:t xml:space="preserve">They were going into town to pick up furniture that was on sale (a table and two chairs)</w:t>
+      </w:r>
+    </w:p>
+    <w:p>
+      <w:pPr>
+        <w:numPr>
+          <w:ilvl w:val="0"/>
+          <w:numId w:val="4"/>
+        </w:numPr>
+        <w:shd w:fill="ffffff" w:val="clear"/>
+        <w:spacing w:line="331.2" w:lineRule="auto"/>
+        <w:ind w:left="720" w:hanging="360"/>
+        <w:rPr>
+          <w:highlight w:val="white"/>
+        </w:rPr>
+      </w:pPr>
+      <w:r>
+        <w:rPr>
+          <w:rtl w:val="0"/>
+        </w:rPr>
+        <w:t xml:space="preserve">I have a a job at a Law Firm, as a secretary</w:t>
+      </w:r>
+      <w:r>
+        <w:rPr>
+          <w:rtl w:val="0"/>
+        </w:rPr>
+      </w:r>
+    </w:p>
+    <w:p>
+      <w:pPr>
+        <w:numPr>
+          <w:ilvl w:val="0"/>
+          <w:numId w:val="4"/>
+        </w:numPr>
+        <w:shd w:fill="ffffff" w:val="clear"/>
+        <w:spacing w:line="331.2" w:lineRule="auto"/>
+        <w:ind w:left="720" w:hanging="360"/>
+        <w:rPr/>
+      </w:pPr>
+      <w:r>
+        <w:rPr>
+          <w:rtl w:val="0"/>
+        </w:rPr>
+        <w:t xml:space="preserve">Upon additional questioning regarding connections to other guests</w:t>
+      </w:r>
+    </w:p>
+    <w:p>
+      <w:pPr>
+        <w:numPr>
+          <w:ilvl w:val="1"/>
+          <w:numId w:val="4"/>
+        </w:numPr>
+        <w:shd w:fill="ffffff" w:val="clear"/>
+        <w:spacing w:line="331.2" w:lineRule="auto"/>
+        <w:ind w:left="1440" w:hanging="360"/>
+        <w:rPr/>
+      </w:pPr>
+      <w:r>
+        <w:rPr>
+          <w:rtl w:val="0"/>
+        </w:rPr>
+        <w:t xml:space="preserve">I had a terrible dating relationship with Bill in college (I am significantly older) </w:t>
+      </w:r>
+      <w:r>
+        <w:rPr>
+          <w:rtl w:val="0"/>
+        </w:rPr>
+      </w:r>
+    </w:p>
+    <w:p>
+      <w:pPr>
+        <w:numPr>
+          <w:ilvl w:val="1"/>
+          <w:numId w:val="4"/>
+        </w:numPr>
+        <w:shd w:fill="ffffff" w:val="clear"/>
+        <w:spacing w:line="331.2" w:lineRule="auto"/>
+        <w:ind w:left="1440" w:hanging="360"/>
+        <w:rPr/>
+      </w:pPr>
+      <w:r>
+        <w:rPr>
+          <w:rtl w:val="0"/>
+        </w:rPr>
+        <w:t xml:space="preserve">I had been a tutoring student of Fred's</w:t>
+      </w:r>
+      <w:r>
+        <w:rPr>
+          <w:rtl w:val="0"/>
+        </w:rPr>
+      </w:r>
+    </w:p>
+    <w:p>
+      <w:pPr>
+        <w:numPr>
+          <w:ilvl w:val="1"/>
+          <w:numId w:val="4"/>
+        </w:numPr>
+        <w:shd w:fill="ffffff" w:val="clear"/>
+        <w:spacing w:line="331.2" w:lineRule="auto"/>
+        <w:ind w:left="1440" w:hanging="360"/>
+        <w:rPr>
+          <w:i w:val="1"/>
+        </w:rPr>
+      </w:pPr>
+      <w:r>
+        <w:rPr>
+          <w:i w:val="1"/>
+          <w:rtl w:val="0"/>
+        </w:rPr>
+        <w:t xml:space="preserve">I can provide my student credentials to log into Fred’s server, to show you my account </w:t>
+      </w:r>
+    </w:p>
+    <w:p>
+      <w:pPr>
+        <w:numPr>
+          <w:ilvl w:val="2"/>
+          <w:numId w:val="4"/>
+        </w:numPr>
+        <w:shd w:fill="ffffff" w:val="clear"/>
+        <w:spacing w:line="331.2" w:lineRule="auto"/>
+        <w:ind w:left="2160" w:hanging="360"/>
+        <w:rPr>
+          <w:i w:val="1"/>
+        </w:rPr>
+      </w:pPr>
+      <w:hyperlink r:id="rId7">
+        <w:r>
+          <w:rPr>
+            <w:i w:val="1"/>
+            <w:color w:val="1155cc"/>
+            <w:u w:val="single"/>
+            <w:rtl w:val="0"/>
+          </w:rPr>
+          <w:t xml:space="preserve">http://fred-shared-server.chals.mcpshsf.com/ </w:t>
+        </w:r>
+      </w:hyperlink>
+      <w:r>
+        <w:rPr>
+          <w:rtl w:val="0"/>
+        </w:rPr>
+      </w:r>
+    </w:p>
+    <w:p>
+      <w:pPr>
+        <w:numPr>
+          <w:ilvl w:val="2"/>
+          <w:numId w:val="4"/>
+        </w:numPr>
+        <w:shd w:fill="ffffff" w:val="clear"/>
+        <w:spacing w:line="331.2" w:lineRule="auto"/>
+        <w:ind w:left="2160" w:hanging="360"/>
+        <w:rPr>
+          <w:i w:val="1"/>
+        </w:rPr>
+      </w:pPr>
+      <w:r>
+        <w:rPr>
+          <w:i w:val="1"/>
+          <w:rtl w:val="0"/>
+        </w:rPr>
+        <w:t xml:space="preserve">username: daisy</w:t>
+      </w:r>
+    </w:p>
+    <w:p>
+      <w:pPr>
+        <w:numPr>
+          <w:ilvl w:val="2"/>
+          <w:numId w:val="4"/>
+        </w:numPr>
+        <w:shd w:fill="ffffff" w:val="clear"/>
+        <w:spacing w:line="331.2" w:lineRule="auto"/>
+        <w:ind w:left="2160" w:hanging="360"/>
+        <w:rPr>
+          <w:i w:val="1"/>
+        </w:rPr>
+      </w:pPr>
+      <w:r>
+        <w:rPr>
+          <w:i w:val="1"/>
+          <w:rtl w:val="0"/>
+        </w:rPr>
+        <w:t xml:space="preserve">password: I&lt;3computers</w:t>
+      </w:r>
+    </w:p>
+    <w:p>
+      <w:pPr>
+        <w:numPr>
+          <w:ilvl w:val="0"/>
+          <w:numId w:val="4"/>
+        </w:numPr>
+        <w:shd w:fill="ffffff" w:val="clear"/>
+        <w:spacing w:line="331.2" w:lineRule="auto"/>
+        <w:ind w:left="720" w:hanging="360"/>
+        <w:rPr>
+          <w:i w:val="1"/>
+        </w:rPr>
+      </w:pPr>
+      <w:r>
+        <w:rPr>
+          <w:rtl w:val="0"/>
+        </w:rPr>
+        <w:t xml:space="preserve">I woke up this morning around 6:30am, noticed the road was still blocked and began to unpack my clothes.</w:t>
+      </w:r>
+      <w:r>
+        <w:rPr>
+          <w:rtl w:val="0"/>
+        </w:rPr>
+      </w:r>
+    </w:p>
+    <w:p>
+      <w:pPr>
+        <w:shd w:fill="ffffff" w:val="clear"/>
+        <w:spacing w:line="331.2" w:lineRule="auto"/>
+        <w:rPr/>
+      </w:pPr>
+      <w:r>
+        <w:rPr>
+          <w:rtl w:val="0"/>
+        </w:rPr>
+      </w:r>
+    </w:p>
+    <w:p>
+      <w:pPr>
+        <w:shd w:fill="ffffff" w:val="clear"/>
+        <w:spacing w:line="331.2" w:lineRule="auto"/>
+        <w:rPr/>
+      </w:pPr>
+      <w:r>
+        <w:rPr>
+          <w:rtl w:val="0"/>
+        </w:rPr>
+        <w:t xml:space="preserve">Alex</w:t>
+      </w:r>
+    </w:p>
+    <w:p>
+      <w:pPr>
+        <w:numPr>
+          <w:ilvl w:val="0"/>
+          <w:numId w:val="1"/>
+        </w:numPr>
+        <w:shd w:fill="ffffff" w:val="clear"/>
+        <w:ind w:left="720" w:hanging="360"/>
+        <w:rPr/>
+      </w:pPr>
+      <w:r>
+        <w:rPr>
+          <w:rtl w:val="0"/>
+        </w:rPr>
+        <w:t xml:space="preserve">24 years old</w:t>
+      </w:r>
+    </w:p>
+    <w:p>
+      <w:pPr>
+        <w:numPr>
+          <w:ilvl w:val="0"/>
+          <w:numId w:val="1"/>
+        </w:numPr>
+        <w:shd w:fill="ffffff" w:val="clear"/>
+        <w:ind w:left="720" w:hanging="360"/>
+        <w:rPr/>
+      </w:pPr>
+      <w:r>
+        <w:rPr>
+          <w:rtl w:val="0"/>
+        </w:rPr>
+        <w:t xml:space="preserve">I work as an Uber driver to pay my rent for an apartment</w:t>
+      </w:r>
+    </w:p>
+    <w:p>
+      <w:pPr>
+        <w:numPr>
+          <w:ilvl w:val="0"/>
+          <w:numId w:val="1"/>
+        </w:numPr>
+        <w:shd w:fill="ffffff" w:val="clear"/>
+        <w:ind w:left="720" w:hanging="360"/>
+        <w:rPr/>
+      </w:pPr>
+      <w:r>
+        <w:rPr>
+          <w:rtl w:val="0"/>
+        </w:rPr>
+        <w:t xml:space="preserve">I also have a job as a security guard at a bank</w:t>
+      </w:r>
+    </w:p>
+    <w:p>
+      <w:pPr>
+        <w:numPr>
+          <w:ilvl w:val="0"/>
+          <w:numId w:val="1"/>
+        </w:numPr>
+        <w:shd w:fill="ffffff" w:val="clear"/>
+        <w:ind w:left="720" w:hanging="360"/>
+        <w:rPr/>
+      </w:pPr>
+      <w:r>
+        <w:rPr>
+          <w:rtl w:val="0"/>
+        </w:rPr>
+        <w:t xml:space="preserve">I stopped at the Inn due to weather conditions</w:t>
+      </w:r>
+    </w:p>
+    <w:p>
+      <w:pPr>
+        <w:numPr>
+          <w:ilvl w:val="0"/>
+          <w:numId w:val="1"/>
+        </w:numPr>
+        <w:shd w:fill="ffffff" w:val="clear"/>
+        <w:spacing w:line="331.2" w:lineRule="auto"/>
+        <w:ind w:left="720" w:hanging="360"/>
+        <w:rPr/>
+      </w:pPr>
+      <w:r>
+        <w:rPr>
+          <w:rtl w:val="0"/>
+        </w:rPr>
+        <w:t xml:space="preserve">I had a passenger, Bill, who was heading to the airport</w:t>
+      </w:r>
+      <w:r>
+        <w:rPr>
+          <w:rtl w:val="0"/>
+        </w:rPr>
+      </w:r>
+    </w:p>
+    <w:p>
+      <w:pPr>
+        <w:numPr>
+          <w:ilvl w:val="0"/>
+          <w:numId w:val="1"/>
+        </w:numPr>
+        <w:shd w:fill="ffffff" w:val="clear"/>
+        <w:spacing w:line="331.2" w:lineRule="auto"/>
+        <w:ind w:left="720" w:hanging="360"/>
+        <w:rPr/>
+      </w:pPr>
+      <w:r>
+        <w:rPr>
+          <w:rtl w:val="0"/>
+        </w:rPr>
+        <w:t xml:space="preserve">I have been an Uber driver for 3 years, without any car accidents.  I didn’t want one this time</w:t>
+      </w:r>
+      <w:r>
+        <w:rPr>
+          <w:rtl w:val="0"/>
+        </w:rPr>
+      </w:r>
+    </w:p>
+    <w:p>
+      <w:pPr>
+        <w:numPr>
+          <w:ilvl w:val="0"/>
+          <w:numId w:val="1"/>
+        </w:numPr>
+        <w:shd w:fill="ffffff" w:val="clear"/>
+        <w:spacing w:line="331.2" w:lineRule="auto"/>
+        <w:ind w:left="720" w:hanging="360"/>
+        <w:rPr/>
+      </w:pPr>
+      <w:r>
+        <w:rPr>
+          <w:rtl w:val="0"/>
+        </w:rPr>
+        <w:t xml:space="preserve">My passenger, Bill, did not want to stop before getting to the airport</w:t>
+      </w:r>
+    </w:p>
+    <w:p>
+      <w:pPr>
+        <w:numPr>
+          <w:ilvl w:val="0"/>
+          <w:numId w:val="1"/>
+        </w:numPr>
+        <w:shd w:fill="ffffff" w:val="clear"/>
+        <w:spacing w:line="331.2" w:lineRule="auto"/>
+        <w:ind w:left="720" w:hanging="360"/>
+        <w:rPr/>
+      </w:pPr>
+      <w:r>
+        <w:rPr>
+          <w:rtl w:val="0"/>
+        </w:rPr>
+        <w:t xml:space="preserve">I woke up this morning around 6am, got coffee, and returned to my room.</w:t>
+      </w:r>
+      <w:r>
+        <w:rPr>
+          <w:rtl w:val="0"/>
+        </w:rPr>
+      </w:r>
+    </w:p>
+    <w:p>
+      <w:pPr>
+        <w:shd w:fill="ffffff" w:val="clear"/>
+        <w:spacing w:line="331.2" w:lineRule="auto"/>
+        <w:rPr/>
+      </w:pPr>
+      <w:r>
+        <w:rPr>
+          <w:rtl w:val="0"/>
+        </w:rPr>
+      </w:r>
+    </w:p>
+    <w:p>
+      <w:pPr>
+        <w:shd w:fill="ffffff" w:val="clear"/>
+        <w:spacing w:line="331.2" w:lineRule="auto"/>
+        <w:rPr>
+          <w:i w:val="1"/>
+        </w:rPr>
+      </w:pPr>
+      <w:r>
+        <w:rPr>
+          <w:i w:val="1"/>
+          <w:rtl w:val="0"/>
+        </w:rPr>
+        <w:t xml:space="preserve">Bill, found on his persons</w:t>
+      </w:r>
+    </w:p>
+    <w:p>
+      <w:pPr>
+        <w:numPr>
+          <w:ilvl w:val="0"/>
           <w:numId w:val="3"/>
         </w:numPr>
         <w:shd w:fill="ffffff" w:val="clear"/>
-        <w:spacing w:line="331.2" w:lineRule="auto"/>
-        <w:ind w:left="720" w:hanging="360"/>
-      </w:pPr>
-      <w:r>
-        <w:rPr>
-          <w:rtl w:val="0"/>
-        </w:rPr>
-        <w:t xml:space="preserve">I gave keys to all of the guests when they checked in, from 12am - 1am</w:t>
+        <w:ind w:left="720" w:hanging="360"/>
+        <w:rPr>
+          <w:i w:val="1"/>
+        </w:rPr>
+      </w:pPr>
+      <w:r>
+        <w:rPr>
+          <w:i w:val="1"/>
+          <w:rtl w:val="0"/>
+        </w:rPr>
+        <w:t xml:space="preserve">22 years old</w:t>
       </w:r>
     </w:p>
     <w:p>
@@ -216,17 +851,17 @@
           <w:numId w:val="3"/>
         </w:numPr>
         <w:shd w:fill="ffffff" w:val="clear"/>
-        <w:spacing w:line="331.2" w:lineRule="auto"/>
-        <w:ind w:left="720" w:hanging="360"/>
-        <w:rPr>
-          <w:u w:val="none"/>
-        </w:rPr>
-      </w:pPr>
-      <w:r>
-        <w:rPr>
-          <w:rtl w:val="0"/>
-        </w:rPr>
-        <w:t xml:space="preserve">I woke up this morning to make breakfast for the guests at 7am</w:t>
+        <w:ind w:left="720" w:hanging="360"/>
+        <w:rPr>
+          <w:i w:val="1"/>
+        </w:rPr>
+      </w:pPr>
+      <w:r>
+        <w:rPr>
+          <w:i w:val="1"/>
+          <w:rtl w:val="0"/>
+        </w:rPr>
+        <w:t xml:space="preserve">Bill was a college student</w:t>
       </w:r>
     </w:p>
     <w:p>
@@ -236,17 +871,17 @@
           <w:numId w:val="3"/>
         </w:numPr>
         <w:shd w:fill="ffffff" w:val="clear"/>
-        <w:spacing w:line="331.2" w:lineRule="auto"/>
-        <w:ind w:left="720" w:hanging="360"/>
-        <w:rPr>
-          <w:u w:val="none"/>
-        </w:rPr>
-      </w:pPr>
-      <w:r>
-        <w:rPr>
-          <w:rtl w:val="0"/>
-        </w:rPr>
-        <w:t xml:space="preserve">Breakfast was at served at 8am, and all of the guests came down for breakfast, except Bill</w:t>
+        <w:ind w:left="720" w:hanging="360"/>
+        <w:rPr>
+          <w:i w:val="1"/>
+        </w:rPr>
+      </w:pPr>
+      <w:r>
+        <w:rPr>
+          <w:i w:val="1"/>
+          <w:rtl w:val="0"/>
+        </w:rPr>
+        <w:t xml:space="preserve">Bill had a job as an intern at a children's hospital</w:t>
       </w:r>
     </w:p>
     <w:p>
@@ -259,14 +894,15 @@
         <w:spacing w:line="331.2" w:lineRule="auto"/>
         <w:ind w:left="720" w:hanging="360"/>
         <w:rPr>
-          <w:u w:val="none"/>
-        </w:rPr>
-      </w:pPr>
-      <w:r>
-        <w:rPr>
-          <w:rtl w:val="0"/>
-        </w:rPr>
-        <w:t xml:space="preserve">The guests were on their computers and their phones during breakfast</w:t>
+          <w:i w:val="1"/>
+        </w:rPr>
+      </w:pPr>
+      <w:r>
+        <w:rPr>
+          <w:i w:val="1"/>
+          <w:rtl w:val="0"/>
+        </w:rPr>
+        <w:t xml:space="preserve">Bill was heading to the airport, via Uber</w:t>
       </w:r>
     </w:p>
     <w:p>
@@ -279,14 +915,15 @@
         <w:spacing w:line="331.2" w:lineRule="auto"/>
         <w:ind w:left="720" w:hanging="360"/>
         <w:rPr>
-          <w:u w:val="none"/>
-        </w:rPr>
-      </w:pPr>
-      <w:r>
-        <w:rPr>
-          <w:rtl w:val="0"/>
-        </w:rPr>
-        <w:t xml:space="preserve">At 8:30am, after knocking on Bill’s door without any response, I unlocked the door, and found the body.</w:t>
+          <w:i w:val="1"/>
+        </w:rPr>
+      </w:pPr>
+      <w:r>
+        <w:rPr>
+          <w:i w:val="1"/>
+          <w:rtl w:val="0"/>
+        </w:rPr>
+        <w:t xml:space="preserve">Boarding pass found on him</w:t>
       </w:r>
       <w:r>
         <w:rPr>
@@ -304,199 +941,6 @@
         <w:spacing w:line="331.2" w:lineRule="auto"/>
         <w:ind w:left="720" w:hanging="360"/>
         <w:rPr>
-          <w:u w:val="none"/>
-        </w:rPr>
-      </w:pPr>
-      <w:r>
-        <w:rPr>
-          <w:rtl w:val="0"/>
-        </w:rPr>
-        <w:t xml:space="preserve">A guest called the police immediately</w:t>
-      </w:r>
-      <w:r>
-        <w:rPr>
-          <w:rtl w:val="0"/>
-        </w:rPr>
-      </w:r>
-    </w:p>
-    <w:p>
-      <w:pPr>
-        <w:rPr>
-          <w:highlight w:val="white"/>
-        </w:rPr>
-      </w:pPr>
-      <w:r>
-        <w:rPr>
-          <w:rtl w:val="0"/>
-        </w:rPr>
-      </w:r>
-    </w:p>
-    <w:p>
-      <w:pPr>
-        <w:rPr>
-          <w:highlight w:val="white"/>
-        </w:rPr>
-      </w:pPr>
-      <w:r>
-        <w:rPr>
-          <w:highlight w:val="white"/>
-          <w:rtl w:val="0"/>
-        </w:rPr>
-        <w:t xml:space="preserve">Daisy</w:t>
-      </w:r>
-    </w:p>
-    <w:p>
-      <w:pPr>
-        <w:numPr>
-          <w:ilvl w:val="0"/>
-          <w:numId w:val="1"/>
-        </w:numPr>
-        <w:shd w:fill="ffffff" w:val="clear"/>
-        <w:ind w:left="720" w:hanging="360"/>
-      </w:pPr>
-      <w:r>
-        <w:rPr>
-          <w:rtl w:val="0"/>
-        </w:rPr>
-        <w:t xml:space="preserve">28 years old</w:t>
-      </w:r>
-    </w:p>
-    <w:p>
-      <w:pPr>
-        <w:numPr>
-          <w:ilvl w:val="0"/>
-          <w:numId w:val="1"/>
-        </w:numPr>
-        <w:shd w:fill="ffffff" w:val="clear"/>
-        <w:ind w:left="720" w:hanging="360"/>
-      </w:pPr>
-      <w:r>
-        <w:rPr>
-          <w:rtl w:val="0"/>
-        </w:rPr>
-        <w:t xml:space="preserve">I am married to Ethan, it’s not the best relationship, but it works</w:t>
-      </w:r>
-    </w:p>
-    <w:p>
-      <w:pPr>
-        <w:numPr>
-          <w:ilvl w:val="0"/>
-          <w:numId w:val="1"/>
-        </w:numPr>
-        <w:shd w:fill="ffffff" w:val="clear"/>
-        <w:ind w:left="720" w:hanging="360"/>
-      </w:pPr>
-      <w:r>
-        <w:rPr>
-          <w:rtl w:val="0"/>
-        </w:rPr>
-        <w:t xml:space="preserve">They were going into town to pick up furniture that was on sale </w:t>
-      </w:r>
-      <w:r>
-        <w:rPr>
-          <w:rtl w:val="0"/>
-        </w:rPr>
-        <w:t xml:space="preserve">(a table and two chairs)</w:t>
-      </w:r>
-      <w:r>
-        <w:rPr>
-          <w:rtl w:val="0"/>
-        </w:rPr>
-      </w:r>
-    </w:p>
-    <w:p>
-      <w:pPr>
-        <w:numPr>
-          <w:ilvl w:val="0"/>
-          <w:numId w:val="1"/>
-        </w:numPr>
-        <w:shd w:fill="ffffff" w:val="clear"/>
-        <w:spacing w:line="331.2" w:lineRule="auto"/>
-        <w:ind w:left="720" w:hanging="360"/>
-        <w:rPr>
-          <w:highlight w:val="white"/>
-        </w:rPr>
-      </w:pPr>
-      <w:r>
-        <w:rPr>
-          <w:rtl w:val="0"/>
-        </w:rPr>
-        <w:t xml:space="preserve">I have a </w:t>
-      </w:r>
-      <w:r>
-        <w:rPr>
-          <w:rtl w:val="0"/>
-        </w:rPr>
-        <w:t xml:space="preserve">a job at a Law Firm, as a secretary</w:t>
-      </w:r>
-    </w:p>
-    <w:p>
-      <w:pPr>
-        <w:numPr>
-          <w:ilvl w:val="0"/>
-          <w:numId w:val="1"/>
-        </w:numPr>
-        <w:shd w:fill="ffffff" w:val="clear"/>
-        <w:spacing w:line="331.2" w:lineRule="auto"/>
-        <w:ind w:left="720" w:hanging="360"/>
-      </w:pPr>
-      <w:r>
-        <w:rPr>
-          <w:rtl w:val="0"/>
-        </w:rPr>
-        <w:t xml:space="preserve">Upon additional questioning regarding connections to other guests</w:t>
-      </w:r>
-    </w:p>
-    <w:p>
-      <w:pPr>
-        <w:numPr>
-          <w:ilvl w:val="1"/>
-          <w:numId w:val="1"/>
-        </w:numPr>
-        <w:shd w:fill="ffffff" w:val="clear"/>
-        <w:spacing w:line="331.2" w:lineRule="auto"/>
-        <w:ind w:left="1440" w:hanging="360"/>
-        <w:rPr>
-          <w:u w:val="none"/>
-        </w:rPr>
-      </w:pPr>
-      <w:r>
-        <w:rPr>
-          <w:rtl w:val="0"/>
-        </w:rPr>
-        <w:t xml:space="preserve">I had a terrible dating relationship with Bill in college (I am significantly older) </w:t>
-      </w:r>
-    </w:p>
-    <w:p>
-      <w:pPr>
-        <w:numPr>
-          <w:ilvl w:val="1"/>
-          <w:numId w:val="1"/>
-        </w:numPr>
-        <w:shd w:fill="ffffff" w:val="clear"/>
-        <w:spacing w:line="331.2" w:lineRule="auto"/>
-        <w:ind w:left="1440" w:hanging="360"/>
-        <w:rPr>
-          <w:u w:val="none"/>
-        </w:rPr>
-      </w:pPr>
-      <w:r>
-        <w:rPr>
-          <w:rtl w:val="0"/>
-        </w:rPr>
-        <w:t xml:space="preserve">I had been a tutoring student of Fred's</w:t>
-      </w:r>
-    </w:p>
-    <w:p>
-      <w:pPr>
-        <w:numPr>
-          <w:ilvl w:val="1"/>
-          <w:numId w:val="1"/>
-        </w:numPr>
-        <w:shd w:fill="ffffff" w:val="clear"/>
-        <w:spacing w:line="331.2" w:lineRule="auto"/>
-        <w:ind w:left="1440" w:hanging="360"/>
-        <w:rPr>
           <w:i w:val="1"/>
         </w:rPr>
       </w:pPr>
@@ -505,425 +949,6 @@
           <w:i w:val="1"/>
           <w:rtl w:val="0"/>
         </w:rPr>
-        <w:t xml:space="preserve">I can provide my student credentials to log into Fred’s server, to show you my account </w:t>
-      </w:r>
-    </w:p>
-    <w:p>
-      <w:pPr>
-        <w:numPr>
-          <w:ilvl w:val="2"/>
-          <w:numId w:val="1"/>
-        </w:numPr>
-        <w:shd w:fill="ffffff" w:val="clear"/>
-        <w:spacing w:line="331.2" w:lineRule="auto"/>
-        <w:ind w:left="2160" w:hanging="360"/>
-        <w:rPr>
-          <w:i w:val="1"/>
-        </w:rPr>
-      </w:pPr>
-      <w:r>
-        <w:rPr>
-          <w:i w:val="1"/>
-          <w:rtl w:val="0"/>
-        </w:rPr>
-        <w:t xml:space="preserve">http://fred-shared-server.chals.mcpshsf.com/ </w:t>
-      </w:r>
-    </w:p>
-    <w:p>
-      <w:pPr>
-        <w:numPr>
-          <w:ilvl w:val="2"/>
-          <w:numId w:val="1"/>
-        </w:numPr>
-        <w:shd w:fill="ffffff" w:val="clear"/>
-        <w:spacing w:line="331.2" w:lineRule="auto"/>
-        <w:ind w:left="2160" w:hanging="360"/>
-        <w:rPr>
-          <w:i w:val="1"/>
-        </w:rPr>
-      </w:pPr>
-      <w:r>
-        <w:rPr>
-          <w:i w:val="1"/>
-          <w:rtl w:val="0"/>
-        </w:rPr>
-        <w:t xml:space="preserve">username: daisy</w:t>
-      </w:r>
-    </w:p>
-    <w:p>
-      <w:pPr>
-        <w:numPr>
-          <w:ilvl w:val="2"/>
-          <w:numId w:val="1"/>
-        </w:numPr>
-        <w:shd w:fill="ffffff" w:val="clear"/>
-        <w:spacing w:line="331.2" w:lineRule="auto"/>
-        <w:ind w:left="2160" w:hanging="360"/>
-        <w:rPr>
-          <w:i w:val="1"/>
-        </w:rPr>
-      </w:pPr>
-      <w:r>
-        <w:rPr>
-          <w:i w:val="1"/>
-          <w:rtl w:val="0"/>
-        </w:rPr>
-        <w:t xml:space="preserve">password: I&lt;3computers</w:t>
-      </w:r>
-    </w:p>
-    <w:p>
-      <w:pPr>
-        <w:numPr>
-          <w:ilvl w:val="0"/>
-          <w:numId w:val="1"/>
-        </w:numPr>
-        <w:shd w:fill="ffffff" w:val="clear"/>
-        <w:spacing w:line="331.2" w:lineRule="auto"/>
-        <w:ind w:left="720" w:hanging="360"/>
-        <w:rPr>
-          <w:i w:val="1"/>
-        </w:rPr>
-      </w:pPr>
-      <w:r>
-        <w:rPr>
-          <w:rtl w:val="0"/>
-        </w:rPr>
-        <w:t xml:space="preserve">I woke up this morning around 6:30am, noticed the road was still blocked and began to unpack my clothes.</w:t>
-      </w:r>
-      <w:r>
-        <w:rPr>
-          <w:rtl w:val="0"/>
-        </w:rPr>
-      </w:r>
-    </w:p>
-    <w:p>
-      <w:pPr>
-        <w:shd w:fill="ffffff" w:val="clear"/>
-        <w:spacing w:line="331.2" w:lineRule="auto"/>
-        <w:rPr/>
-      </w:pPr>
-      <w:r>
-        <w:rPr>
-          <w:rtl w:val="0"/>
-        </w:rPr>
-      </w:r>
-    </w:p>
-    <w:p>
-      <w:pPr>
-        <w:shd w:fill="ffffff" w:val="clear"/>
-        <w:spacing w:line="331.2" w:lineRule="auto"/>
-        <w:rPr/>
-      </w:pPr>
-      <w:r>
-        <w:rPr>
-          <w:rtl w:val="0"/>
-        </w:rPr>
-        <w:t xml:space="preserve">Alex</w:t>
-      </w:r>
-    </w:p>
-    <w:p>
-      <w:pPr>
-        <w:numPr>
-          <w:ilvl w:val="0"/>
-          <w:numId w:val="4"/>
-        </w:numPr>
-        <w:shd w:fill="ffffff" w:val="clear"/>
-        <w:ind w:left="720" w:hanging="360"/>
-      </w:pPr>
-      <w:r>
-        <w:rPr>
-          <w:rtl w:val="0"/>
-        </w:rPr>
-        <w:t xml:space="preserve">24 years old</w:t>
-      </w:r>
-    </w:p>
-    <w:p>
-      <w:pPr>
-        <w:numPr>
-          <w:ilvl w:val="0"/>
-          <w:numId w:val="4"/>
-        </w:numPr>
-        <w:shd w:fill="ffffff" w:val="clear"/>
-        <w:ind w:left="720" w:hanging="360"/>
-      </w:pPr>
-      <w:r>
-        <w:rPr>
-          <w:rtl w:val="0"/>
-        </w:rPr>
-        <w:t xml:space="preserve">I work as an Uber driver to pay my rent for an apartment</w:t>
-      </w:r>
-    </w:p>
-    <w:p>
-      <w:pPr>
-        <w:numPr>
-          <w:ilvl w:val="0"/>
-          <w:numId w:val="4"/>
-        </w:numPr>
-        <w:shd w:fill="ffffff" w:val="clear"/>
-        <w:ind w:left="720" w:hanging="360"/>
-      </w:pPr>
-      <w:r>
-        <w:rPr>
-          <w:rtl w:val="0"/>
-        </w:rPr>
-        <w:t xml:space="preserve">I also have a job as a security guard at a bank</w:t>
-      </w:r>
-    </w:p>
-    <w:p>
-      <w:pPr>
-        <w:numPr>
-          <w:ilvl w:val="0"/>
-          <w:numId w:val="4"/>
-        </w:numPr>
-        <w:shd w:fill="ffffff" w:val="clear"/>
-        <w:ind w:left="720" w:hanging="360"/>
-      </w:pPr>
-      <w:r>
-        <w:rPr>
-          <w:rtl w:val="0"/>
-        </w:rPr>
-        <w:t xml:space="preserve">I stopped at the Inn due to weather conditions</w:t>
-      </w:r>
-    </w:p>
-    <w:p>
-      <w:pPr>
-        <w:numPr>
-          <w:ilvl w:val="0"/>
-          <w:numId w:val="4"/>
-        </w:numPr>
-        <w:shd w:fill="ffffff" w:val="clear"/>
-        <w:spacing w:line="331.2" w:lineRule="auto"/>
-        <w:ind w:left="720" w:hanging="360"/>
-        <w:rPr>
-          <w:u w:val="none"/>
-        </w:rPr>
-      </w:pPr>
-      <w:r>
-        <w:rPr>
-          <w:rtl w:val="0"/>
-        </w:rPr>
-        <w:t xml:space="preserve">I had a passenger, Bill, who was heading to the airport</w:t>
-      </w:r>
-    </w:p>
-    <w:p>
-      <w:pPr>
-        <w:numPr>
-          <w:ilvl w:val="0"/>
-          <w:numId w:val="4"/>
-        </w:numPr>
-        <w:shd w:fill="ffffff" w:val="clear"/>
-        <w:spacing w:line="331.2" w:lineRule="auto"/>
-        <w:ind w:left="720" w:hanging="360"/>
-        <w:rPr>
-          <w:u w:val="none"/>
-        </w:rPr>
-      </w:pPr>
-      <w:r>
-        <w:rPr>
-          <w:rtl w:val="0"/>
-        </w:rPr>
-        <w:t xml:space="preserve">I have been an Uber driver for 3 years, without any car accidents.  I didn’t want one this time</w:t>
-      </w:r>
-    </w:p>
-    <w:p>
-      <w:pPr>
-        <w:numPr>
-          <w:ilvl w:val="0"/>
-          <w:numId w:val="4"/>
-        </w:numPr>
-        <w:shd w:fill="ffffff" w:val="clear"/>
-        <w:spacing w:line="331.2" w:lineRule="auto"/>
-        <w:ind w:left="720" w:hanging="360"/>
-        <w:rPr/>
-      </w:pPr>
-      <w:r>
-        <w:rPr>
-          <w:rtl w:val="0"/>
-        </w:rPr>
-        <w:t xml:space="preserve">My passenger, Bill, did not want to stop before getting to the airport</w:t>
-      </w:r>
-    </w:p>
-    <w:p>
-      <w:pPr>
-        <w:numPr>
-          <w:ilvl w:val="0"/>
-          <w:numId w:val="4"/>
-        </w:numPr>
-        <w:shd w:fill="ffffff" w:val="clear"/>
-        <w:spacing w:line="331.2" w:lineRule="auto"/>
-        <w:ind w:left="720" w:hanging="360"/>
-        <w:rPr>
-          <w:u w:val="none"/>
-        </w:rPr>
-      </w:pPr>
-      <w:r>
-        <w:rPr>
-          <w:rtl w:val="0"/>
-        </w:rPr>
-        <w:t xml:space="preserve">I woke up this morning around 6am, got coffee, and returned to my room.</w:t>
-      </w:r>
-    </w:p>
-    <w:p>
-      <w:pPr>
-        <w:shd w:fill="ffffff" w:val="clear"/>
-        <w:spacing w:line="331.2" w:lineRule="auto"/>
-        <w:rPr/>
-      </w:pPr>
-      <w:r>
-        <w:rPr>
-          <w:rtl w:val="0"/>
-        </w:rPr>
-      </w:r>
-    </w:p>
-    <w:p>
-      <w:pPr>
-        <w:shd w:fill="ffffff" w:val="clear"/>
-        <w:spacing w:line="331.2" w:lineRule="auto"/>
-        <w:rPr>
-          <w:i w:val="1"/>
-        </w:rPr>
-      </w:pPr>
-      <w:r>
-        <w:rPr>
-          <w:i w:val="1"/>
-          <w:rtl w:val="0"/>
-        </w:rPr>
-        <w:t xml:space="preserve">Bill, found on his persons</w:t>
-      </w:r>
-    </w:p>
-    <w:p>
-      <w:pPr>
-        <w:numPr>
-          <w:ilvl w:val="0"/>
-          <w:numId w:val="6"/>
-        </w:numPr>
-        <w:shd w:fill="ffffff" w:val="clear"/>
-        <w:ind w:left="720" w:hanging="360"/>
-        <w:rPr>
-          <w:i w:val="1"/>
-        </w:rPr>
-      </w:pPr>
-      <w:r>
-        <w:rPr>
-          <w:i w:val="1"/>
-          <w:rtl w:val="0"/>
-        </w:rPr>
-        <w:t xml:space="preserve">22 years old</w:t>
-      </w:r>
-    </w:p>
-    <w:p>
-      <w:pPr>
-        <w:numPr>
-          <w:ilvl w:val="0"/>
-          <w:numId w:val="6"/>
-        </w:numPr>
-        <w:shd w:fill="ffffff" w:val="clear"/>
-        <w:ind w:left="720" w:hanging="360"/>
-        <w:rPr>
-          <w:i w:val="1"/>
-        </w:rPr>
-      </w:pPr>
-      <w:r>
-        <w:rPr>
-          <w:i w:val="1"/>
-          <w:rtl w:val="0"/>
-        </w:rPr>
-        <w:t xml:space="preserve">Bill was a college student</w:t>
-      </w:r>
-    </w:p>
-    <w:p>
-      <w:pPr>
-        <w:numPr>
-          <w:ilvl w:val="0"/>
-          <w:numId w:val="6"/>
-        </w:numPr>
-        <w:shd w:fill="ffffff" w:val="clear"/>
-        <w:ind w:left="720" w:hanging="360"/>
-        <w:rPr>
-          <w:i w:val="1"/>
-        </w:rPr>
-      </w:pPr>
-      <w:r>
-        <w:rPr>
-          <w:i w:val="1"/>
-          <w:rtl w:val="0"/>
-        </w:rPr>
-        <w:t xml:space="preserve">Bill had </w:t>
-      </w:r>
-      <w:r>
-        <w:rPr>
-          <w:i w:val="1"/>
-          <w:rtl w:val="0"/>
-        </w:rPr>
-        <w:t xml:space="preserve">a job as an intern at a children's hospital</w:t>
-      </w:r>
-      <w:r>
-        <w:rPr>
-          <w:rtl w:val="0"/>
-        </w:rPr>
-      </w:r>
-    </w:p>
-    <w:p>
-      <w:pPr>
-        <w:numPr>
-          <w:ilvl w:val="0"/>
-          <w:numId w:val="6"/>
-        </w:numPr>
-        <w:shd w:fill="ffffff" w:val="clear"/>
-        <w:spacing w:line="331.2" w:lineRule="auto"/>
-        <w:ind w:left="720" w:hanging="360"/>
-        <w:rPr>
-          <w:i w:val="1"/>
-        </w:rPr>
-      </w:pPr>
-      <w:r>
-        <w:rPr>
-          <w:i w:val="1"/>
-          <w:rtl w:val="0"/>
-        </w:rPr>
-        <w:t xml:space="preserve">Bill was heading to the airport, via Uber</w:t>
-      </w:r>
-    </w:p>
-    <w:p>
-      <w:pPr>
-        <w:numPr>
-          <w:ilvl w:val="0"/>
-          <w:numId w:val="6"/>
-        </w:numPr>
-        <w:shd w:fill="ffffff" w:val="clear"/>
-        <w:spacing w:line="331.2" w:lineRule="auto"/>
-        <w:ind w:left="720" w:hanging="360"/>
-        <w:rPr>
-          <w:i w:val="1"/>
-          <w:u w:val="none"/>
-        </w:rPr>
-      </w:pPr>
-      <w:r>
-        <w:rPr>
-          <w:i w:val="1"/>
-          <w:rtl w:val="0"/>
-        </w:rPr>
-        <w:t xml:space="preserve">Boarding pass found on him</w:t>
-      </w:r>
-    </w:p>
-    <w:p>
-      <w:pPr>
-        <w:numPr>
-          <w:ilvl w:val="0"/>
-          <w:numId w:val="6"/>
-        </w:numPr>
-        <w:shd w:fill="ffffff" w:val="clear"/>
-        <w:spacing w:line="331.2" w:lineRule="auto"/>
-        <w:ind w:left="720" w:hanging="360"/>
-        <w:rPr>
-          <w:i w:val="1"/>
-        </w:rPr>
-      </w:pPr>
-      <w:r>
-        <w:rPr>
-          <w:i w:val="1"/>
-          <w:rtl w:val="0"/>
-        </w:rPr>
         <w:t xml:space="preserve">Alex was his driver, and made the decision to stop before the airport</w:t>
       </w:r>
     </w:p>
@@ -956,16 +981,169 @@
       <w:pPr>
         <w:numPr>
           <w:ilvl w:val="0"/>
+          <w:numId w:val="5"/>
+        </w:numPr>
+        <w:shd w:fill="ffffff" w:val="clear"/>
+        <w:ind w:left="720" w:hanging="360"/>
+        <w:rPr/>
+      </w:pPr>
+      <w:r>
+        <w:rPr>
+          <w:rtl w:val="0"/>
+        </w:rPr>
+        <w:t xml:space="preserve">30 years old</w:t>
+      </w:r>
+    </w:p>
+    <w:p>
+      <w:pPr>
+        <w:numPr>
+          <w:ilvl w:val="0"/>
+          <w:numId w:val="5"/>
+        </w:numPr>
+        <w:shd w:fill="ffffff" w:val="clear"/>
+        <w:ind w:left="720" w:hanging="360"/>
+        <w:rPr/>
+      </w:pPr>
+      <w:r>
+        <w:rPr>
+          <w:rtl w:val="0"/>
+        </w:rPr>
+        <w:t xml:space="preserve">I am married to Daisy, happily</w:t>
+      </w:r>
+    </w:p>
+    <w:p>
+      <w:pPr>
+        <w:numPr>
+          <w:ilvl w:val="0"/>
+          <w:numId w:val="5"/>
+        </w:numPr>
+        <w:shd w:fill="ffffff" w:val="clear"/>
+        <w:ind w:left="720" w:hanging="360"/>
+        <w:rPr/>
+      </w:pPr>
+      <w:r>
+        <w:rPr>
+          <w:rtl w:val="0"/>
+        </w:rPr>
+        <w:t xml:space="preserve">We were going into town to pick up furniture with his wife, and then go to the bank</w:t>
+      </w:r>
+    </w:p>
+    <w:p>
+      <w:pPr>
+        <w:numPr>
+          <w:ilvl w:val="0"/>
+          <w:numId w:val="5"/>
+        </w:numPr>
+        <w:shd w:fill="ffffff" w:val="clear"/>
+        <w:ind w:left="720" w:hanging="360"/>
+        <w:rPr/>
+      </w:pPr>
+      <w:r>
+        <w:rPr>
+          <w:rtl w:val="0"/>
+        </w:rPr>
+        <w:t xml:space="preserve">I work at a bookstore, Narnes and Boble, as the local branch manager</w:t>
+      </w:r>
+    </w:p>
+    <w:p>
+      <w:pPr>
+        <w:numPr>
+          <w:ilvl w:val="0"/>
+          <w:numId w:val="5"/>
+        </w:numPr>
+        <w:shd w:fill="ffffff" w:val="clear"/>
+        <w:spacing w:line="331.2" w:lineRule="auto"/>
+        <w:ind w:left="720" w:hanging="360"/>
+        <w:rPr/>
+      </w:pPr>
+      <w:r>
+        <w:rPr>
+          <w:rtl w:val="0"/>
+        </w:rPr>
+        <w:t xml:space="preserve">I know of Bill’s past with Daisy, am not unhappy with it</w:t>
+      </w:r>
+      <w:r>
+        <w:rPr>
+          <w:rtl w:val="0"/>
+        </w:rPr>
+      </w:r>
+    </w:p>
+    <w:p>
+      <w:pPr>
+        <w:numPr>
+          <w:ilvl w:val="0"/>
+          <w:numId w:val="5"/>
+        </w:numPr>
+        <w:shd w:fill="ffffff" w:val="clear"/>
+        <w:spacing w:line="331.2" w:lineRule="auto"/>
+        <w:ind w:left="720" w:hanging="360"/>
+        <w:rPr/>
+      </w:pPr>
+      <w:r>
+        <w:rPr>
+          <w:rtl w:val="0"/>
+        </w:rPr>
+        <w:t xml:space="preserve">I had no idea Bill would be staying at the Inn</w:t>
+      </w:r>
+    </w:p>
+    <w:p>
+      <w:pPr>
+        <w:numPr>
+          <w:ilvl w:val="0"/>
+          <w:numId w:val="5"/>
+        </w:numPr>
+        <w:shd w:fill="ffffff" w:val="clear"/>
+        <w:spacing w:line="331.2" w:lineRule="auto"/>
+        <w:ind w:left="720" w:hanging="360"/>
+        <w:rPr/>
+      </w:pPr>
+      <w:r>
+        <w:rPr>
+          <w:rtl w:val="0"/>
+        </w:rPr>
+        <w:t xml:space="preserve">When I heard Carmen scream, I called the police</w:t>
+      </w:r>
+    </w:p>
+    <w:p>
+      <w:pPr>
+        <w:shd w:fill="ffffff" w:val="clear"/>
+        <w:spacing w:line="331.2" w:lineRule="auto"/>
+        <w:rPr/>
+      </w:pPr>
+      <w:r>
+        <w:rPr>
+          <w:rtl w:val="0"/>
+        </w:rPr>
+      </w:r>
+    </w:p>
+    <w:p>
+      <w:pPr>
+        <w:shd w:fill="ffffff" w:val="clear"/>
+        <w:spacing w:line="331.2" w:lineRule="auto"/>
+        <w:rPr/>
+      </w:pPr>
+      <w:r>
+        <w:rPr>
+          <w:rtl w:val="0"/>
+        </w:rPr>
+        <w:t xml:space="preserve">Fred</w:t>
+      </w:r>
+    </w:p>
+    <w:p>
+      <w:pPr>
+        <w:numPr>
+          <w:ilvl w:val="0"/>
           <w:numId w:val="2"/>
         </w:numPr>
         <w:shd w:fill="ffffff" w:val="clear"/>
         <w:ind w:left="720" w:hanging="360"/>
-      </w:pPr>
-      <w:r>
-        <w:rPr>
-          <w:rtl w:val="0"/>
-        </w:rPr>
-        <w:t xml:space="preserve">30 years old</w:t>
+        <w:rPr/>
+      </w:pPr>
+      <w:r>
+        <w:rPr>
+          <w:rtl w:val="0"/>
+        </w:rPr>
+        <w:t xml:space="preserve">45 years old</w:t>
       </w:r>
     </w:p>
     <w:p>
@@ -976,12 +1154,13 @@
         </w:numPr>
         <w:shd w:fill="ffffff" w:val="clear"/>
         <w:ind w:left="720" w:hanging="360"/>
-      </w:pPr>
-      <w:r>
-        <w:rPr>
-          <w:rtl w:val="0"/>
-        </w:rPr>
-        <w:t xml:space="preserve">I am married to Daisy, happily</w:t>
+        <w:rPr/>
+      </w:pPr>
+      <w:r>
+        <w:rPr>
+          <w:rtl w:val="0"/>
+        </w:rPr>
+        <w:t xml:space="preserve">I work at a software company</w:t>
       </w:r>
     </w:p>
     <w:p>
@@ -992,12 +1171,13 @@
         </w:numPr>
         <w:shd w:fill="ffffff" w:val="clear"/>
         <w:ind w:left="720" w:hanging="360"/>
-      </w:pPr>
-      <w:r>
-        <w:rPr>
-          <w:rtl w:val="0"/>
-        </w:rPr>
-        <w:t xml:space="preserve">We were going into town to pick up furniture with his wife, and then go to the bank</w:t>
+        <w:rPr/>
+      </w:pPr>
+      <w:r>
+        <w:rPr>
+          <w:rtl w:val="0"/>
+        </w:rPr>
+        <w:t xml:space="preserve">I tutor college students in Computer Science</w:t>
       </w:r>
       <w:r>
         <w:rPr>
@@ -1013,18 +1193,18 @@
         </w:numPr>
         <w:shd w:fill="ffffff" w:val="clear"/>
         <w:ind w:left="720" w:hanging="360"/>
-      </w:pPr>
-      <w:r>
-        <w:rPr>
-          <w:rtl w:val="0"/>
-        </w:rPr>
-        <w:t xml:space="preserve">I </w:t>
-      </w:r>
-      <w:r>
-        <w:rPr>
-          <w:rtl w:val="0"/>
-        </w:rPr>
-        <w:t xml:space="preserve">work at a bookstore, Narnes and Boble, as the local branch manager</w:t>
+        <w:rPr/>
+      </w:pPr>
+      <w:r>
+        <w:rPr>
+          <w:rtl w:val="0"/>
+        </w:rPr>
+        <w:t xml:space="preserve">I drive a Land Rover Defender</w:t>
+      </w:r>
+      <w:r>
+        <w:rPr>
+          <w:rtl w:val="0"/>
+        </w:rPr>
       </w:r>
     </w:p>
     <w:p>
@@ -1034,17 +1214,19 @@
           <w:numId w:val="2"/>
         </w:numPr>
         <w:shd w:fill="ffffff" w:val="clear"/>
-        <w:spacing w:line="331.2" w:lineRule="auto"/>
-        <w:ind w:left="720" w:hanging="360"/>
-        <w:rPr>
-          <w:u w:val="none"/>
-        </w:rPr>
-      </w:pPr>
-      <w:r>
-        <w:rPr>
-          <w:rtl w:val="0"/>
-        </w:rPr>
-        <w:t xml:space="preserve">I know of Bill’s past with Daisy, am am unhappy with it</w:t>
+        <w:ind w:left="720" w:hanging="360"/>
+        <w:rPr/>
+      </w:pPr>
+      <w:r>
+        <w:rPr>
+          <w:rtl w:val="0"/>
+        </w:rPr>
+        <w:t xml:space="preserve">I have a second house in Manhattan</w:t>
+      </w:r>
+      <w:r>
+        <w:rPr>
+          <w:rtl w:val="0"/>
+        </w:rPr>
       </w:r>
     </w:p>
     <w:p>
@@ -1062,164 +1244,12 @@
         <w:rPr>
           <w:rtl w:val="0"/>
         </w:rPr>
-        <w:t xml:space="preserve">I had no idea Bill would be staying at the Inn</w:t>
-      </w:r>
-    </w:p>
-    <w:p>
-      <w:pPr>
-        <w:numPr>
-          <w:ilvl w:val="0"/>
-          <w:numId w:val="2"/>
-        </w:numPr>
-        <w:shd w:fill="ffffff" w:val="clear"/>
-        <w:spacing w:line="331.2" w:lineRule="auto"/>
-        <w:ind w:left="720" w:hanging="360"/>
-        <w:rPr/>
-      </w:pPr>
-      <w:r>
-        <w:rPr>
-          <w:rtl w:val="0"/>
-        </w:rPr>
-        <w:t xml:space="preserve">When I heard Carmen scream, I called the police</w:t>
-      </w:r>
-    </w:p>
-    <w:p>
-      <w:pPr>
-        <w:shd w:fill="ffffff" w:val="clear"/>
-        <w:spacing w:line="331.2" w:lineRule="auto"/>
-        <w:rPr/>
-      </w:pPr>
-      <w:r>
-        <w:rPr>
-          <w:rtl w:val="0"/>
-        </w:rPr>
-      </w:r>
-    </w:p>
-    <w:p>
-      <w:pPr>
-        <w:shd w:fill="ffffff" w:val="clear"/>
-        <w:spacing w:line="331.2" w:lineRule="auto"/>
-        <w:rPr/>
-      </w:pPr>
-      <w:r>
-        <w:rPr>
-          <w:rtl w:val="0"/>
-        </w:rPr>
-        <w:t xml:space="preserve">Fred</w:t>
-      </w:r>
-    </w:p>
-    <w:p>
-      <w:pPr>
-        <w:numPr>
-          <w:ilvl w:val="0"/>
-          <w:numId w:val="5"/>
-        </w:numPr>
-        <w:shd w:fill="ffffff" w:val="clear"/>
-        <w:ind w:left="720" w:hanging="360"/>
-      </w:pPr>
-      <w:r>
-        <w:rPr>
-          <w:rtl w:val="0"/>
-        </w:rPr>
-        <w:t xml:space="preserve">45 years old</w:t>
-      </w:r>
-    </w:p>
-    <w:p>
-      <w:pPr>
-        <w:numPr>
-          <w:ilvl w:val="0"/>
-          <w:numId w:val="5"/>
-        </w:numPr>
-        <w:shd w:fill="ffffff" w:val="clear"/>
-        <w:ind w:left="720" w:hanging="360"/>
-      </w:pPr>
-      <w:r>
-        <w:rPr>
-          <w:rtl w:val="0"/>
-        </w:rPr>
-        <w:t xml:space="preserve">I work at a software company</w:t>
-      </w:r>
-    </w:p>
-    <w:p>
-      <w:pPr>
-        <w:numPr>
-          <w:ilvl w:val="0"/>
-          <w:numId w:val="5"/>
-        </w:numPr>
-        <w:shd w:fill="ffffff" w:val="clear"/>
-        <w:ind w:left="720" w:hanging="360"/>
-        <w:rPr>
-          <w:u w:val="none"/>
-        </w:rPr>
-      </w:pPr>
-      <w:r>
-        <w:rPr>
-          <w:rtl w:val="0"/>
-        </w:rPr>
-        <w:t xml:space="preserve">I tutor college students in Computer Science</w:t>
-      </w:r>
-    </w:p>
-    <w:p>
-      <w:pPr>
-        <w:numPr>
-          <w:ilvl w:val="0"/>
-          <w:numId w:val="5"/>
-        </w:numPr>
-        <w:shd w:fill="ffffff" w:val="clear"/>
-        <w:ind w:left="720" w:hanging="360"/>
-        <w:rPr>
-          <w:u w:val="none"/>
-        </w:rPr>
-      </w:pPr>
-      <w:r>
-        <w:rPr>
-          <w:rtl w:val="0"/>
-        </w:rPr>
-        <w:t xml:space="preserve">I drive a Land Rover Defender</w:t>
-      </w:r>
-    </w:p>
-    <w:p>
-      <w:pPr>
-        <w:numPr>
-          <w:ilvl w:val="0"/>
-          <w:numId w:val="5"/>
-        </w:numPr>
-        <w:shd w:fill="ffffff" w:val="clear"/>
-        <w:ind w:left="720" w:hanging="360"/>
-        <w:rPr>
-          <w:u w:val="none"/>
-        </w:rPr>
-      </w:pPr>
-      <w:r>
-        <w:rPr>
-          <w:rtl w:val="0"/>
-        </w:rPr>
-        <w:t xml:space="preserve">I have a second house in Manhattan</w:t>
-      </w:r>
-      <w:r>
-        <w:rPr>
-          <w:rtl w:val="0"/>
-        </w:rPr>
-      </w:r>
-    </w:p>
-    <w:p>
-      <w:pPr>
-        <w:numPr>
-          <w:ilvl w:val="0"/>
-          <w:numId w:val="5"/>
-        </w:numPr>
-        <w:shd w:fill="ffffff" w:val="clear"/>
-        <w:spacing w:line="331.2" w:lineRule="auto"/>
-        <w:ind w:left="720" w:hanging="360"/>
-        <w:rPr>
-          <w:u w:val="none"/>
-        </w:rPr>
-      </w:pPr>
-      <w:r>
-        <w:rPr>
-          <w:rtl w:val="0"/>
-        </w:rPr>
-        <w:t xml:space="preserve">I entered the Inn because of severe weather conditions while heading to the airport</w:t>
+        <w:t xml:space="preserve">I entered the Inn because of severe weather conditions while heading to the airport </w:t>
+      </w:r>
+      <w:r>
+        <w:rPr>
+          <w:rtl w:val="0"/>
+        </w:rPr>
       </w:r>
     </w:p>
     <w:p>
@@ -1248,7 +1278,7 @@
       </w:r>
     </w:p>
     <w:sectPr>
-      <w:headerReference r:id="rId7" w:type="default"/>
+      <w:headerReference r:id="rId8" w:type="default"/>
       <w:pgSz w:h="15840" w:w="12240" w:orient="portrait"/>
       <w:pgMar w:bottom="1440" w:top="1440" w:left="1440" w:right="1440" w:header="720" w:footer="720"/>
       <w:pgNumType w:start="1"/>

</xml_diff>